<commit_message>
reducing files for HONVis
</commit_message>
<xml_diff>
--- a/code/3_2_HONVis/ReadMe_honvis-tutorial-guide.docx
+++ b/code/3_2_HONVis/ReadMe_honvis-tutorial-guide.docx
@@ -62,13 +62,7 @@
         <w:rPr>
           <w:lang w:eastAsia="zh-CN"/>
         </w:rPr>
-        <w:t xml:space="preserve">run </w:t>
-      </w:r>
-      <w:r>
-        <w:rPr>
-          <w:lang w:eastAsia="zh-CN"/>
-        </w:rPr>
-        <w:t>.</w:t>
+        <w:t>run .</w:t>
       </w:r>
       <w:proofErr w:type="gramEnd"/>
       <w:r>
@@ -103,13 +97,7 @@
         <w:rPr>
           <w:lang w:eastAsia="zh-CN"/>
         </w:rPr>
-        <w:t>Video tutorial of case studies</w:t>
-      </w:r>
-      <w:r>
-        <w:rPr>
-          <w:lang w:eastAsia="zh-CN"/>
-        </w:rPr>
-        <w:t>:</w:t>
+        <w:t>Video tutorial of case studies:</w:t>
       </w:r>
     </w:p>
     <w:p>
@@ -136,13 +124,32 @@
         <w:rPr>
           <w:lang w:eastAsia="zh-CN"/>
         </w:rPr>
-        <w:t>follow the steps starting from 4:52 in the video</w:t>
-      </w:r>
-      <w:r>
-        <w:rPr>
-          <w:lang w:eastAsia="zh-CN"/>
-        </w:rPr>
-        <w:t xml:space="preserve"> </w:t>
+        <w:t xml:space="preserve">follow the steps starting from </w:t>
+      </w:r>
+      <w:r>
+        <w:rPr>
+          <w:lang w:eastAsia="zh-CN"/>
+        </w:rPr>
+        <w:t>5</w:t>
+      </w:r>
+      <w:r>
+        <w:rPr>
+          <w:vertAlign w:val="superscript"/>
+          <w:lang w:eastAsia="zh-CN"/>
+        </w:rPr>
+        <w:t>th</w:t>
+      </w:r>
+      <w:r>
+        <w:rPr>
+          <w:lang w:eastAsia="zh-CN"/>
+        </w:rPr>
+        <w:t xml:space="preserve"> minute</w:t>
+      </w:r>
+      <w:r>
+        <w:rPr>
+          <w:lang w:eastAsia="zh-CN"/>
+        </w:rPr>
+        <w:t xml:space="preserve"> in the video </w:t>
       </w:r>
       <w:r>
         <w:rPr>
@@ -170,20 +177,8 @@
           <w:lang w:eastAsia="zh-CN"/>
         </w:rPr>
       </w:pPr>
-      <w:r>
-        <w:rPr>
-          <w:rFonts w:hint="eastAsia"/>
-          <w:lang w:eastAsia="zh-CN"/>
-        </w:rPr>
-        <w:t>Please also refer to Section 7 in the attached paper for more explanation of the discoveries.</w:t>
-      </w:r>
-    </w:p>
-    <w:p>
-      <w:pPr>
-        <w:rPr>
-          <w:lang w:eastAsia="zh-CN"/>
-        </w:rPr>
-      </w:pPr>
+      <w:bookmarkStart w:id="0" w:name="_GoBack"/>
+      <w:bookmarkEnd w:id="0"/>
     </w:p>
     <w:p>
       <w:pPr>
@@ -229,8 +224,6 @@
       <w:r>
         <w:t>HONVis’s</w:t>
       </w:r>
-      <w:bookmarkStart w:id="0" w:name="_GoBack"/>
-      <w:bookmarkEnd w:id="0"/>
       <w:r>
         <w:t xml:space="preserve"> control panel from top to bottom:</w:t>
       </w:r>
@@ -330,6 +323,7 @@
     <w:p/>
     <w:p>
       <w:r>
+        <w:lastRenderedPageBreak/>
         <w:t>Font Size: changes the font size of the label.</w:t>
       </w:r>
     </w:p>

</xml_diff>

<commit_message>
updating HONVis folder structure
</commit_message>
<xml_diff>
--- a/code/3_2_HONVis/ReadMe_honvis-tutorial-guide.docx
+++ b/code/3_2_HONVis/ReadMe_honvis-tutorial-guide.docx
@@ -155,42 +155,7 @@
         <w:rPr>
           <w:lang w:eastAsia="zh-CN"/>
         </w:rPr>
-        <w:t>HONVis_KDD2018</w:t>
-      </w:r>
-      <w:r>
-        <w:rPr>
-          <w:lang w:eastAsia="zh-CN"/>
-        </w:rPr>
-        <w:t>.mp4</w:t>
-      </w:r>
-    </w:p>
-    <w:p>
-      <w:pPr>
-        <w:rPr>
-          <w:lang w:eastAsia="zh-CN"/>
-        </w:rPr>
-      </w:pPr>
-    </w:p>
-    <w:p>
-      <w:pPr>
-        <w:rPr>
-          <w:lang w:eastAsia="zh-CN"/>
-        </w:rPr>
-      </w:pPr>
-      <w:bookmarkStart w:id="0" w:name="_GoBack"/>
-      <w:bookmarkEnd w:id="0"/>
-    </w:p>
-    <w:p>
-      <w:pPr>
-        <w:rPr>
-          <w:lang w:eastAsia="zh-CN"/>
-        </w:rPr>
-      </w:pPr>
-      <w:r>
-        <w:rPr>
-          <w:lang w:eastAsia="zh-CN"/>
-        </w:rPr>
-        <w:t xml:space="preserve">Also refer to website </w:t>
+        <w:t xml:space="preserve">at </w:t>
       </w:r>
       <w:hyperlink r:id="rId5" w:history="1">
         <w:r>
@@ -198,7 +163,7 @@
             <w:rStyle w:val="Hyperlink"/>
             <w:lang w:eastAsia="zh-CN"/>
           </w:rPr>
-          <w:t>http://www.higherordernetwork.com/</w:t>
+          <w:t>http://www.higherordernetwork.com/visualization/</w:t>
         </w:r>
       </w:hyperlink>
       <w:r>
@@ -207,6 +172,13 @@
         </w:rPr>
         <w:t xml:space="preserve"> </w:t>
       </w:r>
+    </w:p>
+    <w:p>
+      <w:pPr>
+        <w:rPr>
+          <w:lang w:eastAsia="zh-CN"/>
+        </w:rPr>
+      </w:pPr>
     </w:p>
     <w:p>
       <w:pPr>
@@ -214,6 +186,8 @@
           <w:bottom w:val="single" w:sz="6" w:space="1" w:color="auto"/>
         </w:pBdr>
       </w:pPr>
+      <w:bookmarkStart w:id="0" w:name="_GoBack"/>
+      <w:bookmarkEnd w:id="0"/>
     </w:p>
     <w:p/>
     <w:p/>
@@ -323,7 +297,6 @@
     <w:p/>
     <w:p>
       <w:r>
-        <w:lastRenderedPageBreak/>
         <w:t>Font Size: changes the font size of the label.</w:t>
       </w:r>
     </w:p>
@@ -416,7 +389,6 @@
     <w:p/>
     <w:p>
       <w:r>
-        <w:lastRenderedPageBreak/>
         <w:t>Display In-Group Edges: indicates whether to display edges within the same borough or not. In-group edges are display in blue.</w:t>
       </w:r>
     </w:p>
@@ -670,40 +642,40 @@
         </w:rPr>
       </w:pPr>
       <w:r>
+        <w:t xml:space="preserve">Clicking on </w:t>
+      </w:r>
+      <w:r>
+        <w:rPr>
+          <w:lang w:eastAsia="zh-CN"/>
+        </w:rPr>
+        <w:t xml:space="preserve">the </w:t>
+      </w:r>
+      <w:r>
+        <w:t>third-order aggregated node</w:t>
+      </w:r>
+      <w:r>
+        <w:rPr>
+          <w:lang w:eastAsia="zh-CN"/>
+        </w:rPr>
+        <w:t xml:space="preserve"> in the above images</w:t>
+      </w:r>
+      <w:r>
+        <w:t>, we can see corresponding nodes in the dependency view.</w:t>
+      </w:r>
+    </w:p>
+    <w:p>
+      <w:pPr>
+        <w:rPr>
+          <w:lang w:eastAsia="zh-CN"/>
+        </w:rPr>
+      </w:pPr>
+    </w:p>
+    <w:p>
+      <w:r>
+        <w:rPr>
+          <w:noProof/>
+        </w:rPr>
         <w:lastRenderedPageBreak/>
-        <w:t xml:space="preserve">Clicking on </w:t>
-      </w:r>
-      <w:r>
-        <w:rPr>
-          <w:lang w:eastAsia="zh-CN"/>
-        </w:rPr>
-        <w:t xml:space="preserve">the </w:t>
-      </w:r>
-      <w:r>
-        <w:t>third-order aggregated node</w:t>
-      </w:r>
-      <w:r>
-        <w:rPr>
-          <w:lang w:eastAsia="zh-CN"/>
-        </w:rPr>
-        <w:t xml:space="preserve"> in the above images</w:t>
-      </w:r>
-      <w:r>
-        <w:t>, we can see corresponding nodes in the dependency view.</w:t>
-      </w:r>
-    </w:p>
-    <w:p>
-      <w:pPr>
-        <w:rPr>
-          <w:lang w:eastAsia="zh-CN"/>
-        </w:rPr>
-      </w:pPr>
-    </w:p>
-    <w:p>
-      <w:r>
-        <w:rPr>
-          <w:noProof/>
-        </w:rPr>
         <w:drawing>
           <wp:inline distT="0" distB="0" distL="0" distR="0" wp14:anchorId="0C92B1B3" wp14:editId="72B7DD77">
             <wp:extent cx="1880235" cy="2506980"/>

</xml_diff>